<commit_message>
Updated frontend and added project report. Completion of project
</commit_message>
<xml_diff>
--- a/DB_MiniprojectReport_Format.docx
+++ b/DB_MiniprojectReport_Format.docx
@@ -13657,7 +13657,17 @@
           <w:sz w:val="28"/>
           <w:szCs w:val="28"/>
         </w:rPr>
-        <w:t>average of total cost of properties for concerts that took place in 'Bengaluru'</w:t>
+        <w:t xml:space="preserve">average of total cost of properties for </w:t>
+      </w:r>
+      <w:bookmarkStart w:id="0" w:name="_GoBack"/>
+      <w:bookmarkEnd w:id="0"/>
+      <w:r>
+        <w:rPr>
+          <w:rFonts w:ascii="Consolas" w:hAnsi="Consolas" w:cs="Times New Roman"/>
+          <w:sz w:val="28"/>
+          <w:szCs w:val="28"/>
+        </w:rPr>
+        <w:t>concerts that took place in 'Bengaluru'</w:t>
       </w:r>
     </w:p>
     <w:p>
@@ -14973,8 +14983,6 @@
           <w:u w:val="single"/>
         </w:rPr>
       </w:pPr>
-      <w:bookmarkStart w:id="0" w:name="_GoBack"/>
-      <w:bookmarkEnd w:id="0"/>
       <w:r>
         <w:rPr>
           <w:rFonts w:ascii="Consolas" w:hAnsi="Consolas" w:cs="Times New Roman"/>
@@ -15841,6 +15849,12 @@
       </w:r>
     </w:p>
     <w:sectPr>
+      <w:headerReference w:type="even" r:id="rId27"/>
+      <w:headerReference w:type="default" r:id="rId28"/>
+      <w:footerReference w:type="even" r:id="rId29"/>
+      <w:footerReference w:type="default" r:id="rId30"/>
+      <w:headerReference w:type="first" r:id="rId31"/>
+      <w:footerReference w:type="first" r:id="rId32"/>
       <w:pgSz w:w="11906" w:h="16838"/>
       <w:pgMar w:top="1440" w:right="1440" w:bottom="1440" w:left="1440" w:header="708" w:footer="708" w:gutter="0"/>
       <w:pgBorders w:offsetFrom="page">
@@ -15881,6 +15895,36 @@
 </w:endnotes>
 </file>
 
+<file path=word/footer1.xml><?xml version="1.0" encoding="utf-8"?>
+<w:ftr xmlns:wpc="http://schemas.microsoft.com/office/word/2010/wordprocessingCanvas" xmlns:mc="http://schemas.openxmlformats.org/markup-compatibility/2006" xmlns:o="urn:schemas-microsoft-com:office:office" xmlns:r="http://schemas.openxmlformats.org/officeDocument/2006/relationships" xmlns:m="http://schemas.openxmlformats.org/officeDocument/2006/math" xmlns:v="urn:schemas-microsoft-com:vml" xmlns:wp14="http://schemas.microsoft.com/office/word/2010/wordprocessingDrawing" xmlns:wp="http://schemas.openxmlformats.org/drawingml/2006/wordprocessingDrawing" xmlns:w10="urn:schemas-microsoft-com:office:word" xmlns:w="http://schemas.openxmlformats.org/wordprocessingml/2006/main" xmlns:w14="http://schemas.microsoft.com/office/word/2010/wordml" xmlns:w15="http://schemas.microsoft.com/office/word/2012/wordml" xmlns:wpg="http://schemas.microsoft.com/office/word/2010/wordprocessingGroup" xmlns:wpi="http://schemas.microsoft.com/office/word/2010/wordprocessingInk" xmlns:wne="http://schemas.microsoft.com/office/word/2006/wordml" xmlns:wps="http://schemas.microsoft.com/office/word/2010/wordprocessingShape" mc:Ignorable="w14 w15 wp14">
+  <w:p>
+    <w:pPr>
+      <w:pStyle w:val="Footer"/>
+    </w:pPr>
+  </w:p>
+</w:ftr>
+</file>
+
+<file path=word/footer2.xml><?xml version="1.0" encoding="utf-8"?>
+<w:ftr xmlns:wpc="http://schemas.microsoft.com/office/word/2010/wordprocessingCanvas" xmlns:mc="http://schemas.openxmlformats.org/markup-compatibility/2006" xmlns:o="urn:schemas-microsoft-com:office:office" xmlns:r="http://schemas.openxmlformats.org/officeDocument/2006/relationships" xmlns:m="http://schemas.openxmlformats.org/officeDocument/2006/math" xmlns:v="urn:schemas-microsoft-com:vml" xmlns:wp14="http://schemas.microsoft.com/office/word/2010/wordprocessingDrawing" xmlns:wp="http://schemas.openxmlformats.org/drawingml/2006/wordprocessingDrawing" xmlns:w10="urn:schemas-microsoft-com:office:word" xmlns:w="http://schemas.openxmlformats.org/wordprocessingml/2006/main" xmlns:w14="http://schemas.microsoft.com/office/word/2010/wordml" xmlns:w15="http://schemas.microsoft.com/office/word/2012/wordml" xmlns:wpg="http://schemas.microsoft.com/office/word/2010/wordprocessingGroup" xmlns:wpi="http://schemas.microsoft.com/office/word/2010/wordprocessingInk" xmlns:wne="http://schemas.microsoft.com/office/word/2006/wordml" xmlns:wps="http://schemas.microsoft.com/office/word/2010/wordprocessingShape" mc:Ignorable="w14 w15 wp14">
+  <w:p>
+    <w:pPr>
+      <w:pStyle w:val="Footer"/>
+    </w:pPr>
+  </w:p>
+</w:ftr>
+</file>
+
+<file path=word/footer3.xml><?xml version="1.0" encoding="utf-8"?>
+<w:ftr xmlns:wpc="http://schemas.microsoft.com/office/word/2010/wordprocessingCanvas" xmlns:mc="http://schemas.openxmlformats.org/markup-compatibility/2006" xmlns:o="urn:schemas-microsoft-com:office:office" xmlns:r="http://schemas.openxmlformats.org/officeDocument/2006/relationships" xmlns:m="http://schemas.openxmlformats.org/officeDocument/2006/math" xmlns:v="urn:schemas-microsoft-com:vml" xmlns:wp14="http://schemas.microsoft.com/office/word/2010/wordprocessingDrawing" xmlns:wp="http://schemas.openxmlformats.org/drawingml/2006/wordprocessingDrawing" xmlns:w10="urn:schemas-microsoft-com:office:word" xmlns:w="http://schemas.openxmlformats.org/wordprocessingml/2006/main" xmlns:w14="http://schemas.microsoft.com/office/word/2010/wordml" xmlns:w15="http://schemas.microsoft.com/office/word/2012/wordml" xmlns:wpg="http://schemas.microsoft.com/office/word/2010/wordprocessingGroup" xmlns:wpi="http://schemas.microsoft.com/office/word/2010/wordprocessingInk" xmlns:wne="http://schemas.microsoft.com/office/word/2006/wordml" xmlns:wps="http://schemas.microsoft.com/office/word/2010/wordprocessingShape" mc:Ignorable="w14 w15 wp14">
+  <w:p>
+    <w:pPr>
+      <w:pStyle w:val="Footer"/>
+    </w:pPr>
+  </w:p>
+</w:ftr>
+</file>
+
 <file path=word/footnotes.xml><?xml version="1.0" encoding="utf-8"?>
 <w:footnotes xmlns:wpc="http://schemas.microsoft.com/office/word/2010/wordprocessingCanvas" xmlns:mc="http://schemas.openxmlformats.org/markup-compatibility/2006" xmlns:o="urn:schemas-microsoft-com:office:office" xmlns:r="http://schemas.openxmlformats.org/officeDocument/2006/relationships" xmlns:m="http://schemas.openxmlformats.org/officeDocument/2006/math" xmlns:v="urn:schemas-microsoft-com:vml" xmlns:wp14="http://schemas.microsoft.com/office/word/2010/wordprocessingDrawing" xmlns:wp="http://schemas.openxmlformats.org/drawingml/2006/wordprocessingDrawing" xmlns:w10="urn:schemas-microsoft-com:office:word" xmlns:w="http://schemas.openxmlformats.org/wordprocessingml/2006/main" xmlns:w14="http://schemas.microsoft.com/office/word/2010/wordml" xmlns:w15="http://schemas.microsoft.com/office/word/2012/wordml" xmlns:wpg="http://schemas.microsoft.com/office/word/2010/wordprocessingGroup" xmlns:wpi="http://schemas.microsoft.com/office/word/2010/wordprocessingInk" xmlns:wne="http://schemas.microsoft.com/office/word/2006/wordml" xmlns:wps="http://schemas.microsoft.com/office/word/2010/wordprocessingShape" mc:Ignorable="w14 w15 wp14">
   <w:footnote w:type="separator" w:id="-1">
@@ -15904,6 +15948,36 @@
     </w:p>
   </w:footnote>
 </w:footnotes>
+</file>
+
+<file path=word/header1.xml><?xml version="1.0" encoding="utf-8"?>
+<w:hdr xmlns:wpc="http://schemas.microsoft.com/office/word/2010/wordprocessingCanvas" xmlns:mc="http://schemas.openxmlformats.org/markup-compatibility/2006" xmlns:o="urn:schemas-microsoft-com:office:office" xmlns:r="http://schemas.openxmlformats.org/officeDocument/2006/relationships" xmlns:m="http://schemas.openxmlformats.org/officeDocument/2006/math" xmlns:v="urn:schemas-microsoft-com:vml" xmlns:wp14="http://schemas.microsoft.com/office/word/2010/wordprocessingDrawing" xmlns:wp="http://schemas.openxmlformats.org/drawingml/2006/wordprocessingDrawing" xmlns:w10="urn:schemas-microsoft-com:office:word" xmlns:w="http://schemas.openxmlformats.org/wordprocessingml/2006/main" xmlns:w14="http://schemas.microsoft.com/office/word/2010/wordml" xmlns:w15="http://schemas.microsoft.com/office/word/2012/wordml" xmlns:wpg="http://schemas.microsoft.com/office/word/2010/wordprocessingGroup" xmlns:wpi="http://schemas.microsoft.com/office/word/2010/wordprocessingInk" xmlns:wne="http://schemas.microsoft.com/office/word/2006/wordml" xmlns:wps="http://schemas.microsoft.com/office/word/2010/wordprocessingShape" mc:Ignorable="w14 w15 wp14">
+  <w:p>
+    <w:pPr>
+      <w:pStyle w:val="Header"/>
+    </w:pPr>
+  </w:p>
+</w:hdr>
+</file>
+
+<file path=word/header2.xml><?xml version="1.0" encoding="utf-8"?>
+<w:hdr xmlns:wpc="http://schemas.microsoft.com/office/word/2010/wordprocessingCanvas" xmlns:mc="http://schemas.openxmlformats.org/markup-compatibility/2006" xmlns:o="urn:schemas-microsoft-com:office:office" xmlns:r="http://schemas.openxmlformats.org/officeDocument/2006/relationships" xmlns:m="http://schemas.openxmlformats.org/officeDocument/2006/math" xmlns:v="urn:schemas-microsoft-com:vml" xmlns:wp14="http://schemas.microsoft.com/office/word/2010/wordprocessingDrawing" xmlns:wp="http://schemas.openxmlformats.org/drawingml/2006/wordprocessingDrawing" xmlns:w10="urn:schemas-microsoft-com:office:word" xmlns:w="http://schemas.openxmlformats.org/wordprocessingml/2006/main" xmlns:w14="http://schemas.microsoft.com/office/word/2010/wordml" xmlns:w15="http://schemas.microsoft.com/office/word/2012/wordml" xmlns:wpg="http://schemas.microsoft.com/office/word/2010/wordprocessingGroup" xmlns:wpi="http://schemas.microsoft.com/office/word/2010/wordprocessingInk" xmlns:wne="http://schemas.microsoft.com/office/word/2006/wordml" xmlns:wps="http://schemas.microsoft.com/office/word/2010/wordprocessingShape" mc:Ignorable="w14 w15 wp14">
+  <w:p>
+    <w:pPr>
+      <w:pStyle w:val="Header"/>
+    </w:pPr>
+  </w:p>
+</w:hdr>
+</file>
+
+<file path=word/header3.xml><?xml version="1.0" encoding="utf-8"?>
+<w:hdr xmlns:wpc="http://schemas.microsoft.com/office/word/2010/wordprocessingCanvas" xmlns:mc="http://schemas.openxmlformats.org/markup-compatibility/2006" xmlns:o="urn:schemas-microsoft-com:office:office" xmlns:r="http://schemas.openxmlformats.org/officeDocument/2006/relationships" xmlns:m="http://schemas.openxmlformats.org/officeDocument/2006/math" xmlns:v="urn:schemas-microsoft-com:vml" xmlns:wp14="http://schemas.microsoft.com/office/word/2010/wordprocessingDrawing" xmlns:wp="http://schemas.openxmlformats.org/drawingml/2006/wordprocessingDrawing" xmlns:w10="urn:schemas-microsoft-com:office:word" xmlns:w="http://schemas.openxmlformats.org/wordprocessingml/2006/main" xmlns:w14="http://schemas.microsoft.com/office/word/2010/wordml" xmlns:w15="http://schemas.microsoft.com/office/word/2012/wordml" xmlns:wpg="http://schemas.microsoft.com/office/word/2010/wordprocessingGroup" xmlns:wpi="http://schemas.microsoft.com/office/word/2010/wordprocessingInk" xmlns:wne="http://schemas.microsoft.com/office/word/2006/wordml" xmlns:wps="http://schemas.microsoft.com/office/word/2010/wordprocessingShape" mc:Ignorable="w14 w15 wp14">
+  <w:p>
+    <w:pPr>
+      <w:pStyle w:val="Header"/>
+    </w:pPr>
+  </w:p>
+</w:hdr>
 </file>
 
 <file path=word/numbering.xml><?xml version="1.0" encoding="utf-8"?>
@@ -17444,7 +17518,7 @@
 </file>
 
 <file path=customXml/itemProps1.xml><?xml version="1.0" encoding="utf-8"?>
-<ds:datastoreItem xmlns:ds="http://schemas.openxmlformats.org/officeDocument/2006/customXml" ds:itemID="{46E22CAC-1828-46E5-8D33-649E532C38D3}">
+<ds:datastoreItem xmlns:ds="http://schemas.openxmlformats.org/officeDocument/2006/customXml" ds:itemID="{38E86593-5C8A-4D4C-B90A-24C0A7B054FA}">
   <ds:schemaRefs>
     <ds:schemaRef ds:uri="http://schemas.openxmlformats.org/officeDocument/2006/bibliography"/>
   </ds:schemaRefs>

</xml_diff>